<commit_message>
Added picture on frontpage of breadboard setup.
</commit_message>
<xml_diff>
--- a/project/OLA_A21/Team6_OLAProject.docx
+++ b/project/OLA_A21/Team6_OLAProject.docx
@@ -4,69 +4,6 @@
   <w:body>
     <w:p>
       <w:pPr>
-        <w:rPr>
-          <w:lang w:val="en-GB"/>
-        </w:rPr>
-      </w:pPr>
-    </w:p>
-    <w:p>
-      <w:pPr>
-        <w:rPr>
-          <w:lang w:val="en-GB"/>
-        </w:rPr>
-      </w:pPr>
-    </w:p>
-    <w:p>
-      <w:pPr>
-        <w:rPr>
-          <w:lang w:val="en-GB"/>
-        </w:rPr>
-      </w:pPr>
-    </w:p>
-    <w:p>
-      <w:pPr>
-        <w:rPr>
-          <w:lang w:val="en-GB"/>
-        </w:rPr>
-      </w:pPr>
-    </w:p>
-    <w:p>
-      <w:pPr>
-        <w:rPr>
-          <w:lang w:val="en-GB"/>
-        </w:rPr>
-      </w:pPr>
-    </w:p>
-    <w:p>
-      <w:pPr>
-        <w:rPr>
-          <w:lang w:val="en-GB"/>
-        </w:rPr>
-      </w:pPr>
-    </w:p>
-    <w:p>
-      <w:pPr>
-        <w:rPr>
-          <w:lang w:val="en-GB"/>
-        </w:rPr>
-      </w:pPr>
-    </w:p>
-    <w:p>
-      <w:pPr>
-        <w:rPr>
-          <w:lang w:val="en-GB"/>
-        </w:rPr>
-      </w:pPr>
-    </w:p>
-    <w:p>
-      <w:pPr>
-        <w:rPr>
-          <w:lang w:val="en-GB"/>
-        </w:rPr>
-      </w:pPr>
-    </w:p>
-    <w:p>
-      <w:pPr>
         <w:jc w:val="center"/>
         <w:rPr>
           <w:b/>
@@ -77,232 +14,21 @@
       </w:pPr>
       <w:r>
         <w:rPr>
-          <w:b/>
-          <w:sz w:val="40"/>
-          <w:szCs w:val="40"/>
-          <w:lang w:val="en-GB"/>
-        </w:rPr>
-        <w:t>IT Technology</w:t>
-      </w:r>
-    </w:p>
-    <w:p>
-      <w:pPr>
-        <w:jc w:val="center"/>
-        <w:rPr>
-          <w:b/>
-          <w:sz w:val="40"/>
-          <w:szCs w:val="40"/>
-          <w:lang w:val="en-GB"/>
-        </w:rPr>
-      </w:pPr>
-    </w:p>
-    <w:p>
-      <w:pPr>
-        <w:jc w:val="center"/>
-        <w:rPr>
-          <w:b/>
-          <w:sz w:val="40"/>
-          <w:szCs w:val="40"/>
-          <w:lang w:val="en-GB"/>
-        </w:rPr>
-      </w:pPr>
-      <w:r>
-        <w:rPr>
-          <w:b/>
-          <w:sz w:val="40"/>
-          <w:szCs w:val="40"/>
-          <w:lang w:val="en-GB"/>
-        </w:rPr>
-        <w:t xml:space="preserve">Assignment </w:t>
-      </w:r>
-      <w:r>
-        <w:rPr>
-          <w:b/>
-          <w:sz w:val="40"/>
-          <w:szCs w:val="40"/>
-          <w:lang w:val="en-GB"/>
-        </w:rPr>
-        <w:t>A</w:t>
-      </w:r>
-      <w:r>
-        <w:rPr>
-          <w:b/>
-          <w:sz w:val="40"/>
-          <w:szCs w:val="40"/>
-          <w:lang w:val="en-GB"/>
-        </w:rPr>
-        <w:t>21</w:t>
-      </w:r>
-      <w:r>
-        <w:rPr>
-          <w:b/>
-          <w:sz w:val="40"/>
-          <w:szCs w:val="40"/>
-          <w:lang w:val="en-GB"/>
-        </w:rPr>
-        <w:t xml:space="preserve"> </w:t>
-      </w:r>
-      <w:r>
-        <w:rPr>
-          <w:b/>
-          <w:sz w:val="40"/>
-          <w:szCs w:val="40"/>
-          <w:lang w:val="en-GB"/>
-        </w:rPr>
-        <w:t xml:space="preserve">- </w:t>
-      </w:r>
-      <w:r>
-        <w:rPr>
-          <w:b/>
-          <w:sz w:val="40"/>
-          <w:szCs w:val="40"/>
-          <w:lang w:val="en-GB"/>
-        </w:rPr>
-        <w:t>Project</w:t>
-      </w:r>
-    </w:p>
-    <w:p>
-      <w:pPr>
-        <w:jc w:val="center"/>
-        <w:rPr>
-          <w:b/>
-          <w:sz w:val="40"/>
-          <w:szCs w:val="40"/>
-          <w:lang w:val="en-GB"/>
-        </w:rPr>
-      </w:pPr>
-      <w:r>
-        <w:rPr>
-          <w:b/>
-          <w:sz w:val="40"/>
-          <w:szCs w:val="40"/>
-          <w:lang w:val="en-GB"/>
-        </w:rPr>
-        <w:t>First semester</w:t>
-      </w:r>
-    </w:p>
-    <w:p>
-      <w:pPr>
-        <w:jc w:val="center"/>
-        <w:rPr>
-          <w:b/>
-          <w:sz w:val="40"/>
-          <w:szCs w:val="40"/>
-          <w:lang w:val="en-GB"/>
-        </w:rPr>
-      </w:pPr>
-    </w:p>
-    <w:p>
-      <w:pPr>
-        <w:jc w:val="center"/>
-        <w:rPr>
-          <w:b/>
-          <w:sz w:val="40"/>
-          <w:szCs w:val="40"/>
-          <w:lang w:val="en-GB"/>
-        </w:rPr>
-      </w:pPr>
-      <w:r>
-        <w:rPr>
-          <w:b/>
-          <w:sz w:val="40"/>
-          <w:szCs w:val="40"/>
-          <w:lang w:val="en-GB"/>
-        </w:rPr>
-        <w:t>Temperature and humidity station.</w:t>
-      </w:r>
-    </w:p>
-    <w:p>
-      <w:pPr>
-        <w:jc w:val="center"/>
-        <w:rPr>
-          <w:b/>
-          <w:sz w:val="40"/>
-          <w:szCs w:val="40"/>
-          <w:lang w:val="en-GB"/>
-        </w:rPr>
-      </w:pPr>
-    </w:p>
-    <w:p>
-      <w:pPr>
-        <w:jc w:val="center"/>
-        <w:rPr>
-          <w:lang w:val="en-GB"/>
-        </w:rPr>
-      </w:pPr>
-    </w:p>
-    <w:p>
-      <w:pPr>
-        <w:rPr>
-          <w:lang w:val="en-GB"/>
-        </w:rPr>
-      </w:pPr>
-    </w:p>
-    <w:p>
-      <w:pPr>
-        <w:rPr>
-          <w:lang w:val="en-GB"/>
-        </w:rPr>
-      </w:pPr>
-    </w:p>
-    <w:p>
-      <w:pPr>
-        <w:rPr>
-          <w:lang w:val="en-GB"/>
-        </w:rPr>
-      </w:pPr>
-    </w:p>
-    <w:p>
-      <w:pPr>
-        <w:rPr>
-          <w:lang w:val="en-GB"/>
-        </w:rPr>
-      </w:pPr>
-    </w:p>
-    <w:p>
-      <w:pPr>
-        <w:rPr>
-          <w:lang w:val="en-GB"/>
-        </w:rPr>
-      </w:pPr>
-    </w:p>
-    <w:p>
-      <w:pPr>
-        <w:rPr>
-          <w:lang w:val="en-GB"/>
-        </w:rPr>
-      </w:pPr>
-    </w:p>
-    <w:p>
-      <w:pPr>
-        <w:rPr>
-          <w:lang w:val="en-GB"/>
-        </w:rPr>
-      </w:pPr>
-    </w:p>
-    <w:p>
-      <w:pPr>
-        <w:rPr>
-          <w:lang w:val="en-GB"/>
-        </w:rPr>
-      </w:pPr>
-    </w:p>
-    <w:p>
-      <w:pPr>
-        <w:jc w:val="right"/>
-        <w:rPr>
-          <w:lang w:val="en-GB"/>
-        </w:rPr>
-      </w:pPr>
-      <w:r>
-        <w:rPr>
           <w:noProof/>
           <w:lang w:val="en-GB" w:eastAsia="en-GB"/>
         </w:rPr>
         <w:drawing>
-          <wp:inline distT="0" distB="0" distL="0" distR="0" wp14:anchorId="28B1D090" wp14:editId="489ADA09">
+          <wp:anchor distT="0" distB="0" distL="114300" distR="114300" simplePos="0" relativeHeight="251658240" behindDoc="1" locked="0" layoutInCell="1" allowOverlap="1" wp14:anchorId="55CA3B21" wp14:editId="7584B3E9">
+            <wp:simplePos x="0" y="0"/>
+            <wp:positionH relativeFrom="column">
+              <wp:posOffset>4531360</wp:posOffset>
+            </wp:positionH>
+            <wp:positionV relativeFrom="paragraph">
+              <wp:posOffset>-609600</wp:posOffset>
+            </wp:positionV>
             <wp:extent cx="1914537" cy="1448405"/>
             <wp:effectExtent l="0" t="0" r="0" b="0"/>
+            <wp:wrapNone/>
             <wp:docPr id="1" name="Picture 1" descr="C:\UCL\Document standards\Logoer\UCL_logoer-på-engelsk\UK\UCL_vertical_logo_UK_rgb.png"/>
             <wp:cNvGraphicFramePr>
               <a:graphicFrameLocks xmlns:a="http://schemas.openxmlformats.org/drawingml/2006/main" noChangeAspect="1"/>
@@ -332,7 +58,7 @@
                   <pic:spPr bwMode="auto">
                     <a:xfrm>
                       <a:off x="0" y="0"/>
-                      <a:ext cx="1921452" cy="1453636"/>
+                      <a:ext cx="1914537" cy="1448405"/>
                     </a:xfrm>
                     <a:prstGeom prst="rect">
                       <a:avLst/>
@@ -345,21 +71,333 @@
                 </pic:pic>
               </a:graphicData>
             </a:graphic>
-          </wp:inline>
+            <wp14:sizeRelH relativeFrom="page">
+              <wp14:pctWidth>0</wp14:pctWidth>
+            </wp14:sizeRelH>
+            <wp14:sizeRelV relativeFrom="page">
+              <wp14:pctHeight>0</wp14:pctHeight>
+            </wp14:sizeRelV>
+          </wp:anchor>
         </w:drawing>
       </w:r>
     </w:p>
     <w:p>
       <w:pPr>
-        <w:jc w:val="right"/>
-        <w:rPr>
-          <w:lang w:val="en-GB"/>
-        </w:rPr>
-      </w:pPr>
-    </w:p>
-    <w:p>
-      <w:pPr>
-        <w:jc w:val="right"/>
+        <w:jc w:val="center"/>
+        <w:rPr>
+          <w:b/>
+          <w:sz w:val="40"/>
+          <w:szCs w:val="40"/>
+          <w:lang w:val="en-GB"/>
+        </w:rPr>
+      </w:pPr>
+    </w:p>
+    <w:p>
+      <w:pPr>
+        <w:jc w:val="center"/>
+        <w:rPr>
+          <w:b/>
+          <w:sz w:val="40"/>
+          <w:szCs w:val="40"/>
+          <w:lang w:val="en-GB"/>
+        </w:rPr>
+      </w:pPr>
+    </w:p>
+    <w:p>
+      <w:pPr>
+        <w:jc w:val="center"/>
+        <w:rPr>
+          <w:b/>
+          <w:sz w:val="40"/>
+          <w:szCs w:val="40"/>
+          <w:lang w:val="en-GB"/>
+        </w:rPr>
+      </w:pPr>
+      <w:r>
+        <w:rPr>
+          <w:b/>
+          <w:sz w:val="40"/>
+          <w:szCs w:val="40"/>
+          <w:lang w:val="en-GB"/>
+        </w:rPr>
+        <w:t>IT Technology</w:t>
+      </w:r>
+    </w:p>
+    <w:p>
+      <w:pPr>
+        <w:jc w:val="center"/>
+        <w:rPr>
+          <w:b/>
+          <w:sz w:val="40"/>
+          <w:szCs w:val="40"/>
+          <w:lang w:val="en-GB"/>
+        </w:rPr>
+      </w:pPr>
+    </w:p>
+    <w:p>
+      <w:pPr>
+        <w:jc w:val="center"/>
+        <w:rPr>
+          <w:b/>
+          <w:sz w:val="40"/>
+          <w:szCs w:val="40"/>
+          <w:lang w:val="en-GB"/>
+        </w:rPr>
+      </w:pPr>
+      <w:r>
+        <w:rPr>
+          <w:b/>
+          <w:sz w:val="40"/>
+          <w:szCs w:val="40"/>
+          <w:lang w:val="en-GB"/>
+        </w:rPr>
+        <w:t xml:space="preserve">Assignment </w:t>
+      </w:r>
+      <w:r>
+        <w:rPr>
+          <w:b/>
+          <w:sz w:val="40"/>
+          <w:szCs w:val="40"/>
+          <w:lang w:val="en-GB"/>
+        </w:rPr>
+        <w:t>A</w:t>
+      </w:r>
+      <w:r>
+        <w:rPr>
+          <w:b/>
+          <w:sz w:val="40"/>
+          <w:szCs w:val="40"/>
+          <w:lang w:val="en-GB"/>
+        </w:rPr>
+        <w:t>21</w:t>
+      </w:r>
+      <w:r>
+        <w:rPr>
+          <w:b/>
+          <w:sz w:val="40"/>
+          <w:szCs w:val="40"/>
+          <w:lang w:val="en-GB"/>
+        </w:rPr>
+        <w:t xml:space="preserve"> </w:t>
+      </w:r>
+      <w:r>
+        <w:rPr>
+          <w:b/>
+          <w:sz w:val="40"/>
+          <w:szCs w:val="40"/>
+          <w:lang w:val="en-GB"/>
+        </w:rPr>
+        <w:t xml:space="preserve">- </w:t>
+      </w:r>
+      <w:r>
+        <w:rPr>
+          <w:b/>
+          <w:sz w:val="40"/>
+          <w:szCs w:val="40"/>
+          <w:lang w:val="en-GB"/>
+        </w:rPr>
+        <w:t>Project</w:t>
+      </w:r>
+    </w:p>
+    <w:p>
+      <w:pPr>
+        <w:jc w:val="center"/>
+        <w:rPr>
+          <w:b/>
+          <w:sz w:val="40"/>
+          <w:szCs w:val="40"/>
+          <w:lang w:val="en-GB"/>
+        </w:rPr>
+      </w:pPr>
+      <w:r>
+        <w:rPr>
+          <w:noProof/>
+          <w:lang w:val="en-GB"/>
+        </w:rPr>
+        <w:drawing>
+          <wp:anchor distT="0" distB="0" distL="114300" distR="114300" simplePos="0" relativeHeight="251659264" behindDoc="1" locked="0" layoutInCell="1" allowOverlap="1" wp14:anchorId="2A1D7DA8" wp14:editId="4F958BEB">
+            <wp:simplePos x="0" y="0"/>
+            <wp:positionH relativeFrom="margin">
+              <wp:posOffset>2091055</wp:posOffset>
+            </wp:positionH>
+            <wp:positionV relativeFrom="paragraph">
+              <wp:posOffset>78105</wp:posOffset>
+            </wp:positionV>
+            <wp:extent cx="2226945" cy="5738495"/>
+            <wp:effectExtent l="0" t="3175" r="0" b="0"/>
+            <wp:wrapTight wrapText="bothSides">
+              <wp:wrapPolygon edited="0">
+                <wp:start x="21631" y="12"/>
+                <wp:lineTo x="197" y="12"/>
+                <wp:lineTo x="197" y="21524"/>
+                <wp:lineTo x="21631" y="21524"/>
+                <wp:lineTo x="21631" y="12"/>
+              </wp:wrapPolygon>
+            </wp:wrapTight>
+            <wp:docPr id="4" name="Picture 4" descr="A picture containing text, computer&#10;&#10;Description automatically generated"/>
+            <wp:cNvGraphicFramePr>
+              <a:graphicFrameLocks xmlns:a="http://schemas.openxmlformats.org/drawingml/2006/main" noChangeAspect="1"/>
+            </wp:cNvGraphicFramePr>
+            <a:graphic xmlns:a="http://schemas.openxmlformats.org/drawingml/2006/main">
+              <a:graphicData uri="http://schemas.openxmlformats.org/drawingml/2006/picture">
+                <pic:pic xmlns:pic="http://schemas.openxmlformats.org/drawingml/2006/picture">
+                  <pic:nvPicPr>
+                    <pic:cNvPr id="4" name="Picture 4" descr="A picture containing text, computer&#10;&#10;Description automatically generated"/>
+                    <pic:cNvPicPr/>
+                  </pic:nvPicPr>
+                  <pic:blipFill rotWithShape="1">
+                    <a:blip r:embed="rId9" cstate="print">
+                      <a:extLst>
+                        <a:ext uri="{28A0092B-C50C-407E-A947-70E740481C1C}">
+                          <a14:useLocalDpi xmlns:a14="http://schemas.microsoft.com/office/drawing/2010/main" val="0"/>
+                        </a:ext>
+                      </a:extLst>
+                    </a:blip>
+                    <a:srcRect l="19291" t="7601" r="33999" b="1888"/>
+                    <a:stretch/>
+                  </pic:blipFill>
+                  <pic:spPr bwMode="auto">
+                    <a:xfrm rot="16200000">
+                      <a:off x="0" y="0"/>
+                      <a:ext cx="2226945" cy="5738495"/>
+                    </a:xfrm>
+                    <a:prstGeom prst="rect">
+                      <a:avLst/>
+                    </a:prstGeom>
+                    <a:ln>
+                      <a:noFill/>
+                    </a:ln>
+                    <a:extLst>
+                      <a:ext uri="{53640926-AAD7-44D8-BBD7-CCE9431645EC}">
+                        <a14:shadowObscured xmlns:a14="http://schemas.microsoft.com/office/drawing/2010/main"/>
+                      </a:ext>
+                    </a:extLst>
+                  </pic:spPr>
+                </pic:pic>
+              </a:graphicData>
+            </a:graphic>
+            <wp14:sizeRelH relativeFrom="page">
+              <wp14:pctWidth>0</wp14:pctWidth>
+            </wp14:sizeRelH>
+            <wp14:sizeRelV relativeFrom="page">
+              <wp14:pctHeight>0</wp14:pctHeight>
+            </wp14:sizeRelV>
+          </wp:anchor>
+        </w:drawing>
+      </w:r>
+      <w:r>
+        <w:rPr>
+          <w:b/>
+          <w:sz w:val="40"/>
+          <w:szCs w:val="40"/>
+          <w:lang w:val="en-GB"/>
+        </w:rPr>
+        <w:t>First semester</w:t>
+      </w:r>
+    </w:p>
+    <w:p>
+      <w:pPr>
+        <w:jc w:val="center"/>
+        <w:rPr>
+          <w:b/>
+          <w:sz w:val="40"/>
+          <w:szCs w:val="40"/>
+          <w:lang w:val="en-GB"/>
+        </w:rPr>
+      </w:pPr>
+    </w:p>
+    <w:p>
+      <w:pPr>
+        <w:jc w:val="center"/>
+        <w:rPr>
+          <w:b/>
+          <w:sz w:val="40"/>
+          <w:szCs w:val="40"/>
+          <w:lang w:val="en-GB"/>
+        </w:rPr>
+      </w:pPr>
+      <w:r>
+        <w:rPr>
+          <w:b/>
+          <w:sz w:val="40"/>
+          <w:szCs w:val="40"/>
+          <w:lang w:val="en-GB"/>
+        </w:rPr>
+        <w:t>Temperature and humidity station.</w:t>
+      </w:r>
+    </w:p>
+    <w:p>
+      <w:pPr>
+        <w:jc w:val="center"/>
+        <w:rPr>
+          <w:b/>
+          <w:sz w:val="40"/>
+          <w:szCs w:val="40"/>
+          <w:lang w:val="en-GB"/>
+        </w:rPr>
+      </w:pPr>
+    </w:p>
+    <w:p>
+      <w:pPr>
+        <w:jc w:val="center"/>
+        <w:rPr>
+          <w:noProof/>
+          <w:lang w:val="en-GB"/>
+        </w:rPr>
+      </w:pPr>
+    </w:p>
+    <w:p>
+      <w:pPr>
+        <w:jc w:val="center"/>
+        <w:rPr>
+          <w:lang w:val="en-GB"/>
+        </w:rPr>
+      </w:pPr>
+    </w:p>
+    <w:p>
+      <w:pPr>
+        <w:rPr>
+          <w:lang w:val="en-GB"/>
+        </w:rPr>
+      </w:pPr>
+    </w:p>
+    <w:p>
+      <w:pPr>
+        <w:rPr>
+          <w:lang w:val="en-GB"/>
+        </w:rPr>
+      </w:pPr>
+    </w:p>
+    <w:p>
+      <w:pPr>
+        <w:rPr>
+          <w:lang w:val="en-GB"/>
+        </w:rPr>
+      </w:pPr>
+    </w:p>
+    <w:p>
+      <w:pPr>
+        <w:rPr>
+          <w:lang w:val="en-GB"/>
+        </w:rPr>
+      </w:pPr>
+    </w:p>
+    <w:p>
+      <w:pPr>
+        <w:rPr>
+          <w:lang w:val="en-GB"/>
+        </w:rPr>
+      </w:pPr>
+    </w:p>
+    <w:p>
+      <w:pPr>
+        <w:rPr>
+          <w:lang w:val="en-GB"/>
+        </w:rPr>
+      </w:pPr>
+    </w:p>
+    <w:p>
+      <w:pPr>
         <w:rPr>
           <w:lang w:val="en-GB"/>
         </w:rPr>
@@ -416,54 +454,91 @@
     <w:p>
       <w:pPr>
         <w:jc w:val="right"/>
-      </w:pPr>
-      <w:r>
-        <w:t>Sim</w:t>
-      </w:r>
-      <w:r>
-        <w:t>on Storm</w:t>
-      </w:r>
-    </w:p>
-    <w:p>
-      <w:pPr>
-        <w:jc w:val="right"/>
-      </w:pPr>
-      <w:r>
-        <w:t>Marko Kozinec</w:t>
-      </w:r>
-    </w:p>
-    <w:p>
-      <w:pPr>
-        <w:jc w:val="right"/>
-      </w:pPr>
-      <w:r>
-        <w:t xml:space="preserve">                </w:t>
-      </w:r>
-      <w:r>
-        <w:t>Bogdan Bu</w:t>
-      </w:r>
-      <w:r>
-        <w:t>terchi</w:t>
-      </w:r>
-      <w:r>
-        <w:tab/>
-      </w:r>
-    </w:p>
-    <w:p>
-      <w:pPr>
-        <w:jc w:val="right"/>
-      </w:pPr>
-      <w:bookmarkStart w:id="0" w:name="_Hlk81998988"/>
-      <w:r>
-        <w:t>Romulus Virgiliu Prundis</w:t>
-      </w:r>
-      <w:r>
-        <w:t xml:space="preserve">  </w:t>
-      </w:r>
-      <w:hyperlink r:id="rId9" w:history="1">
+        <w:rPr>
+          <w:lang w:val="en-US"/>
+        </w:rPr>
+      </w:pPr>
+      <w:r>
+        <w:rPr>
+          <w:lang w:val="en-US"/>
+        </w:rPr>
+        <w:t>Simon Storm</w:t>
+      </w:r>
+      <w:r>
+        <w:rPr>
+          <w:lang w:val="en-US"/>
+        </w:rPr>
+        <w:t xml:space="preserve"> </w:t>
+      </w:r>
+      <w:hyperlink r:id="rId10" w:history="1">
         <w:r>
           <w:rPr>
             <w:rStyle w:val="Hyperlink"/>
+            <w:lang w:val="en-US"/>
+          </w:rPr>
+          <w:t>ssch38571@edu.ucl.dk</w:t>
+        </w:r>
+      </w:hyperlink>
+    </w:p>
+    <w:p>
+      <w:pPr>
+        <w:jc w:val="right"/>
+        <w:rPr>
+          <w:lang w:val="en-US"/>
+        </w:rPr>
+      </w:pPr>
+      <w:r>
+        <w:rPr>
+          <w:lang w:val="en-US"/>
+        </w:rPr>
+        <w:t>Marko Kozinec</w:t>
+      </w:r>
+    </w:p>
+    <w:p>
+      <w:pPr>
+        <w:jc w:val="right"/>
+        <w:rPr>
+          <w:lang w:val="en-US"/>
+        </w:rPr>
+      </w:pPr>
+      <w:r>
+        <w:rPr>
+          <w:lang w:val="en-US"/>
+        </w:rPr>
+        <w:t xml:space="preserve">                Bogdan Buterchi</w:t>
+      </w:r>
+      <w:r>
+        <w:rPr>
+          <w:lang w:val="en-US"/>
+        </w:rPr>
+        <w:tab/>
+      </w:r>
+    </w:p>
+    <w:p>
+      <w:pPr>
+        <w:jc w:val="right"/>
+        <w:rPr>
+          <w:lang w:val="en-US"/>
+        </w:rPr>
+      </w:pPr>
+      <w:bookmarkStart w:id="0" w:name="_Hlk81998988"/>
+      <w:r>
+        <w:rPr>
+          <w:lang w:val="en-US"/>
+        </w:rPr>
+        <w:t>Romulus Virgiliu Prundis</w:t>
+      </w:r>
+      <w:r>
+        <w:rPr>
+          <w:lang w:val="en-US"/>
+        </w:rPr>
+        <w:t xml:space="preserve">  </w:t>
+      </w:r>
+      <w:hyperlink r:id="rId11" w:history="1">
+        <w:r>
+          <w:rPr>
+            <w:rStyle w:val="Hyperlink"/>
+            <w:lang w:val="en-US"/>
           </w:rPr>
           <w:t>rvpr37603@edu.ucl.dk</w:t>
         </w:r>
@@ -472,16 +547,28 @@
     <w:p>
       <w:pPr>
         <w:jc w:val="right"/>
-      </w:pPr>
-      <w:r>
+        <w:rPr>
+          <w:lang w:val="en-US"/>
+        </w:rPr>
+      </w:pPr>
+      <w:r>
+        <w:rPr>
+          <w:lang w:val="en-US"/>
+        </w:rPr>
         <w:t>Simon  Slamka</w:t>
       </w:r>
     </w:p>
     <w:p>
       <w:pPr>
         <w:jc w:val="right"/>
-      </w:pPr>
-      <w:r>
+        <w:rPr>
+          <w:lang w:val="en-US"/>
+        </w:rPr>
+      </w:pPr>
+      <w:r>
+        <w:rPr>
+          <w:lang w:val="en-US"/>
+        </w:rPr>
         <w:t>Dominik Tarcsi</w:t>
       </w:r>
     </w:p>
@@ -492,7 +579,6 @@
           <w:lang w:val="en-GB"/>
         </w:rPr>
       </w:pPr>
-      <w:proofErr w:type="spellStart"/>
       <w:r>
         <w:rPr>
           <w:lang w:val="en-GB"/>
@@ -503,84 +589,26 @@
         <w:rPr>
           <w:lang w:val="en-GB"/>
         </w:rPr>
-        <w:t>lvija</w:t>
-      </w:r>
-      <w:proofErr w:type="spellEnd"/>
-      <w:r>
-        <w:rPr>
-          <w:lang w:val="en-GB"/>
-        </w:rPr>
-        <w:t xml:space="preserve"> </w:t>
-      </w:r>
-      <w:proofErr w:type="spellStart"/>
-      <w:r>
-        <w:rPr>
-          <w:lang w:val="en-GB"/>
-        </w:rPr>
-        <w:t>Bazaraite</w:t>
-      </w:r>
-      <w:proofErr w:type="spellEnd"/>
-    </w:p>
+        <w:t>lvija Bazaraite</w:t>
+      </w:r>
+    </w:p>
+    <w:bookmarkEnd w:id="0"/>
     <w:p>
       <w:pPr>
         <w:jc w:val="right"/>
-        <w:rPr>
-          <w:lang w:val="en-GB"/>
-        </w:rPr>
-      </w:pPr>
-    </w:p>
-    <w:p>
-      <w:pPr>
-        <w:jc w:val="right"/>
-        <w:rPr>
-          <w:rStyle w:val="Hyperlink"/>
-          <w:lang w:val="en-GB"/>
-        </w:rPr>
-      </w:pPr>
-    </w:p>
-    <w:p>
-      <w:pPr>
         <w:rPr>
           <w:sz w:val="28"/>
           <w:szCs w:val="28"/>
           <w:lang w:val="en-GB"/>
         </w:rPr>
       </w:pPr>
-    </w:p>
-    <w:bookmarkEnd w:id="0"/>
-    <w:p>
-      <w:pPr>
+      <w:r>
         <w:rPr>
           <w:sz w:val="28"/>
           <w:szCs w:val="28"/>
           <w:lang w:val="en-GB"/>
         </w:rPr>
-      </w:pPr>
-    </w:p>
-    <w:p>
-      <w:pPr>
-        <w:rPr>
-          <w:sz w:val="28"/>
-          <w:szCs w:val="28"/>
-          <w:lang w:val="en-GB"/>
-        </w:rPr>
-      </w:pPr>
-    </w:p>
-    <w:p>
-      <w:pPr>
-        <w:jc w:val="right"/>
-        <w:rPr>
-          <w:sz w:val="28"/>
-          <w:szCs w:val="28"/>
-          <w:lang w:val="en-GB"/>
-        </w:rPr>
-      </w:pPr>
-      <w:r>
-        <w:rPr>
-          <w:sz w:val="28"/>
-          <w:szCs w:val="28"/>
-          <w:lang w:val="en-GB"/>
-        </w:rPr>
+        <w:lastRenderedPageBreak/>
         <w:t>Thurs</w:t>
       </w:r>
       <w:r>
@@ -1551,7 +1579,7 @@
           <w:lang w:val="en-GB" w:eastAsia="en-US"/>
         </w:rPr>
         <w:sectPr>
-          <w:footerReference w:type="default" r:id="rId10"/>
+          <w:footerReference w:type="default" r:id="rId12"/>
           <w:pgSz w:w="11906" w:h="16838"/>
           <w:pgMar w:top="1440" w:right="1134" w:bottom="1530" w:left="1134" w:header="708" w:footer="708" w:gutter="0"/>
           <w:cols w:space="708"/>
@@ -1878,35 +1906,21 @@
           <w:color w:val="000000" w:themeColor="text1"/>
           <w:lang w:val="en-GB"/>
         </w:rPr>
-        <w:t xml:space="preserve">emperature </w:t>
+        <w:t>emperature mea</w:t>
       </w:r>
       <w:r>
         <w:rPr>
           <w:color w:val="000000" w:themeColor="text1"/>
           <w:lang w:val="en-GB"/>
         </w:rPr>
-        <w:t>mea</w:t>
+        <w:t>s</w:t>
       </w:r>
       <w:r>
         <w:rPr>
           <w:color w:val="000000" w:themeColor="text1"/>
           <w:lang w:val="en-GB"/>
         </w:rPr>
-        <w:t>s</w:t>
-      </w:r>
-      <w:r>
-        <w:rPr>
-          <w:color w:val="000000" w:themeColor="text1"/>
-          <w:lang w:val="en-GB"/>
-        </w:rPr>
-        <w:t>urement</w:t>
-      </w:r>
-      <w:r>
-        <w:rPr>
-          <w:color w:val="000000" w:themeColor="text1"/>
-          <w:lang w:val="en-GB"/>
-        </w:rPr>
-        <w:t xml:space="preserve"> </w:t>
+        <w:t xml:space="preserve">urement </w:t>
       </w:r>
       <w:r>
         <w:rPr>
@@ -1940,21 +1954,7 @@
           <w:color w:val="000000" w:themeColor="text1"/>
           <w:lang w:val="en-GB"/>
         </w:rPr>
-        <w:t xml:space="preserve">umidity </w:t>
-      </w:r>
-      <w:r>
-        <w:rPr>
-          <w:color w:val="000000" w:themeColor="text1"/>
-          <w:lang w:val="en-GB"/>
-        </w:rPr>
-        <w:t>measurement</w:t>
-      </w:r>
-      <w:r>
-        <w:rPr>
-          <w:color w:val="000000" w:themeColor="text1"/>
-          <w:lang w:val="en-GB"/>
-        </w:rPr>
-        <w:t xml:space="preserve"> </w:t>
+        <w:t xml:space="preserve">umidity measurement </w:t>
       </w:r>
     </w:p>
     <w:p>
@@ -2033,17 +2033,8 @@
           <w:color w:val="000000" w:themeColor="text1"/>
           <w:lang w:val="en-GB"/>
         </w:rPr>
-        <w:t xml:space="preserve">The hand-in is a report in pdf format. The report needs to be handed in on </w:t>
-      </w:r>
-      <w:proofErr w:type="spellStart"/>
-      <w:r>
-        <w:rPr>
-          <w:color w:val="000000" w:themeColor="text1"/>
-          <w:lang w:val="en-GB"/>
-        </w:rPr>
-        <w:t>wiseflow</w:t>
-      </w:r>
-      <w:proofErr w:type="spellEnd"/>
+        <w:t>The hand-in is a report in pdf format. The report needs to be handed in on wiseflow</w:t>
+      </w:r>
     </w:p>
     <w:p>
       <w:pPr>
@@ -2170,23 +2161,7 @@
           <w:color w:val="000000" w:themeColor="text1"/>
           <w:lang w:val="en-GB"/>
         </w:rPr>
-        <w:t xml:space="preserve">Specification of requirements and prioritization using </w:t>
-      </w:r>
-      <w:proofErr w:type="spellStart"/>
-      <w:r>
-        <w:rPr>
-          <w:color w:val="000000" w:themeColor="text1"/>
-          <w:lang w:val="en-GB"/>
-        </w:rPr>
-        <w:t>MoSCoW</w:t>
-      </w:r>
-      <w:proofErr w:type="spellEnd"/>
-      <w:r>
-        <w:rPr>
-          <w:color w:val="000000" w:themeColor="text1"/>
-          <w:lang w:val="en-GB"/>
-        </w:rPr>
-        <w:t>.</w:t>
+        <w:t>Specification of requirements and prioritization using MoSCoW.</w:t>
       </w:r>
     </w:p>
     <w:p>
@@ -2226,14 +2201,7 @@
           <w:color w:val="000000" w:themeColor="text1"/>
           <w:lang w:val="en-GB"/>
         </w:rPr>
-        <w:t>Circuit diagram of device with GPIO pins used.</w:t>
-      </w:r>
-      <w:r>
-        <w:rPr>
-          <w:color w:val="000000" w:themeColor="text1"/>
-          <w:lang w:val="en-GB"/>
-        </w:rPr>
-        <w:t xml:space="preserve"> “</w:t>
+        <w:t>Circuit diagram of device with GPIO pins used. “</w:t>
       </w:r>
       <w:sdt>
         <w:sdtPr>
@@ -2244,6 +2212,7 @@
           <w:id w:val="720099368"/>
           <w:citation/>
         </w:sdtPr>
+        <w:sdtEndPr/>
         <w:sdtContent>
           <w:r>
             <w:rPr>
@@ -2339,7 +2308,7 @@
         </w:rPr>
         <w:t xml:space="preserve">A </w:t>
       </w:r>
-      <w:hyperlink r:id="rId11" w:anchor="/media/File:400_points_breadboard.jpg" w:history="1">
+      <w:hyperlink r:id="rId13" w:anchor="/media/File:400_points_breadboard.jpg" w:history="1">
         <w:r>
           <w:rPr>
             <w:rStyle w:val="Hyperlink"/>
@@ -2361,7 +2330,7 @@
         </w:rPr>
         <w:t xml:space="preserve">A </w:t>
       </w:r>
-      <w:hyperlink r:id="rId12" w:history="1">
+      <w:hyperlink r:id="rId14" w:history="1">
         <w:r>
           <w:rPr>
             <w:rStyle w:val="Hyperlink"/>
@@ -2384,7 +2353,7 @@
           <w:lang w:val="en-GB"/>
         </w:rPr>
       </w:pPr>
-      <w:hyperlink r:id="rId13" w:history="1">
+      <w:hyperlink r:id="rId15" w:history="1">
         <w:r>
           <w:rPr>
             <w:rStyle w:val="Hyperlink"/>
@@ -2399,8 +2368,7 @@
         </w:rPr>
         <w:t xml:space="preserve"> / </w:t>
       </w:r>
-      <w:hyperlink r:id="rId14" w:history="1">
-        <w:proofErr w:type="spellStart"/>
+      <w:hyperlink r:id="rId16" w:history="1">
         <w:r>
           <w:rPr>
             <w:rStyle w:val="Hyperlink"/>
@@ -2408,7 +2376,6 @@
           </w:rPr>
           <w:t>Thonny</w:t>
         </w:r>
-        <w:proofErr w:type="spellEnd"/>
       </w:hyperlink>
     </w:p>
     <w:p>
@@ -2417,7 +2384,7 @@
           <w:lang w:val="en-GB"/>
         </w:rPr>
       </w:pPr>
-      <w:hyperlink r:id="rId15" w:history="1">
+      <w:hyperlink r:id="rId17" w:history="1">
         <w:r>
           <w:rPr>
             <w:rStyle w:val="Hyperlink"/>
@@ -2470,7 +2437,7 @@
         </w:rPr>
         <w:t xml:space="preserve"> </w:t>
       </w:r>
-      <w:hyperlink r:id="rId16" w:history="1">
+      <w:hyperlink r:id="rId18" w:history="1">
         <w:r>
           <w:rPr>
             <w:rStyle w:val="Hyperlink"/>
@@ -2499,7 +2466,7 @@
         </w:rPr>
         <w:t xml:space="preserve"> </w:t>
       </w:r>
-      <w:hyperlink r:id="rId17" w:history="1">
+      <w:hyperlink r:id="rId19" w:history="1">
         <w:r>
           <w:rPr>
             <w:rStyle w:val="Hyperlink"/>
@@ -2515,7 +2482,7 @@
           <w:lang w:val="en-GB"/>
         </w:rPr>
       </w:pPr>
-      <w:hyperlink r:id="rId18" w:history="1">
+      <w:hyperlink r:id="rId20" w:history="1">
         <w:r>
           <w:rPr>
             <w:rStyle w:val="Hyperlink"/>
@@ -2562,7 +2529,7 @@
         </w:rPr>
         <w:t xml:space="preserve">The </w:t>
       </w:r>
-      <w:hyperlink r:id="rId19" w:history="1">
+      <w:hyperlink r:id="rId21" w:history="1">
         <w:r>
           <w:rPr>
             <w:rStyle w:val="Hyperlink"/>
@@ -2613,7 +2580,7 @@
                     <pic:cNvPicPr/>
                   </pic:nvPicPr>
                   <pic:blipFill>
-                    <a:blip r:embed="rId20"/>
+                    <a:blip r:embed="rId22"/>
                     <a:stretch>
                       <a:fillRect/>
                     </a:stretch>
@@ -2644,16 +2611,8 @@
         <w:rPr>
           <w:lang w:val="en-GB"/>
         </w:rPr>
-        <w:t xml:space="preserve">Figure 1 – code in </w:t>
-      </w:r>
-      <w:proofErr w:type="spellStart"/>
-      <w:r>
-        <w:rPr>
-          <w:lang w:val="en-GB"/>
-        </w:rPr>
-        <w:t>Thonny</w:t>
-      </w:r>
-      <w:proofErr w:type="spellEnd"/>
+        <w:t>Figure 1 – code in Thonny</w:t>
+      </w:r>
     </w:p>
     <w:p>
       <w:pPr>
@@ -2695,7 +2654,7 @@
                     <pic:cNvPicPr/>
                   </pic:nvPicPr>
                   <pic:blipFill>
-                    <a:blip r:embed="rId21" cstate="print">
+                    <a:blip r:embed="rId23" cstate="print">
                       <a:extLst>
                         <a:ext uri="{28A0092B-C50C-407E-A947-70E740481C1C}">
                           <a14:useLocalDpi xmlns:a14="http://schemas.microsoft.com/office/drawing/2010/main" val="0"/>
@@ -2814,17 +2773,26 @@
     <w:p>
       <w:pPr>
         <w:pStyle w:val="Default"/>
+        <w:rPr>
+          <w:lang w:val="en-US"/>
+        </w:rPr>
       </w:pPr>
       <w:bookmarkStart w:id="6" w:name="_Toc85187665"/>
     </w:p>
     <w:p>
       <w:pPr>
         <w:pStyle w:val="Default"/>
+        <w:rPr>
+          <w:lang w:val="en-US"/>
+        </w:rPr>
       </w:pPr>
     </w:p>
     <w:p>
       <w:pPr>
         <w:pStyle w:val="Default"/>
+        <w:rPr>
+          <w:lang w:val="en-US"/>
+        </w:rPr>
       </w:pPr>
     </w:p>
     <w:p>
@@ -2849,25 +2817,7 @@
           <w:szCs w:val="23"/>
           <w:lang w:val="en-GB"/>
         </w:rPr>
-        <w:t xml:space="preserve">Specification of requirements and prioritization using </w:t>
-      </w:r>
-      <w:proofErr w:type="spellStart"/>
-      <w:r>
-        <w:rPr>
-          <w:sz w:val="23"/>
-          <w:szCs w:val="23"/>
-          <w:lang w:val="en-GB"/>
-        </w:rPr>
-        <w:t>MoSCoW</w:t>
-      </w:r>
-      <w:proofErr w:type="spellEnd"/>
-      <w:r>
-        <w:rPr>
-          <w:sz w:val="23"/>
-          <w:szCs w:val="23"/>
-          <w:lang w:val="en-GB"/>
-        </w:rPr>
-        <w:t>.</w:t>
+        <w:t>Specification of requirements and prioritization using MoSCoW.</w:t>
       </w:r>
     </w:p>
     <w:p>
@@ -2946,27 +2896,7 @@
           <w:iCs w:val="0"/>
           <w:lang w:val="en-GB"/>
         </w:rPr>
-        <w:t>Microprocessor (</w:t>
-      </w:r>
-      <w:proofErr w:type="spellStart"/>
-      <w:r>
-        <w:rPr>
-          <w:rStyle w:val="Emphasis"/>
-          <w:i w:val="0"/>
-          <w:iCs w:val="0"/>
-          <w:lang w:val="en-GB"/>
-        </w:rPr>
-        <w:t>RaspberryPi</w:t>
-      </w:r>
-      <w:proofErr w:type="spellEnd"/>
-      <w:r>
-        <w:rPr>
-          <w:rStyle w:val="Emphasis"/>
-          <w:i w:val="0"/>
-          <w:iCs w:val="0"/>
-          <w:lang w:val="en-GB"/>
-        </w:rPr>
-        <w:t xml:space="preserve"> 4)</w:t>
+        <w:t>Microprocessor (RaspberryPi 4)</w:t>
       </w:r>
     </w:p>
     <w:p>
@@ -3148,6 +3078,7 @@
           <w:bCs w:val="0"/>
           <w:i w:val="0"/>
           <w:iCs w:val="0"/>
+          <w:lang w:val="en-US"/>
         </w:rPr>
       </w:pPr>
       <w:r>
@@ -3159,31 +3090,7 @@
           <w:iCs w:val="0"/>
           <w:lang w:val="en-GB"/>
         </w:rPr>
-        <w:t xml:space="preserve"> We chose raspberry pi 4 B as hardware, which is the latest release from raspberry models. It can be purchased with 1,2,4 </w:t>
-      </w:r>
-      <w:proofErr w:type="spellStart"/>
-      <w:r>
-        <w:rPr>
-          <w:rStyle w:val="Emphasis"/>
-          <w:b w:val="0"/>
-          <w:bCs w:val="0"/>
-          <w:i w:val="0"/>
-          <w:iCs w:val="0"/>
-          <w:lang w:val="en-GB"/>
-        </w:rPr>
-        <w:t>gb</w:t>
-      </w:r>
-      <w:proofErr w:type="spellEnd"/>
-      <w:r>
-        <w:rPr>
-          <w:rStyle w:val="Emphasis"/>
-          <w:b w:val="0"/>
-          <w:bCs w:val="0"/>
-          <w:i w:val="0"/>
-          <w:iCs w:val="0"/>
-          <w:lang w:val="en-GB"/>
-        </w:rPr>
-        <w:t xml:space="preserve"> of memory</w:t>
+        <w:t xml:space="preserve"> We chose raspberry pi 4 B as hardware, which is the latest release from raspberry models. It can be purchased with 1,2,4 gb of memory</w:t>
       </w:r>
       <w:sdt>
         <w:sdtPr>
@@ -3197,6 +3104,11 @@
           <w:id w:val="1276825628"/>
           <w:citation/>
         </w:sdtPr>
+        <w:sdtEndPr>
+          <w:rPr>
+            <w:rStyle w:val="Emphasis"/>
+          </w:rPr>
+        </w:sdtEndPr>
         <w:sdtContent>
           <w:r>
             <w:rPr>
@@ -3215,6 +3127,7 @@
               <w:bCs w:val="0"/>
               <w:i w:val="0"/>
               <w:iCs w:val="0"/>
+              <w:lang w:val="en-US"/>
             </w:rPr>
             <w:instrText xml:space="preserve"> CITATION Gar21 \l 3081 </w:instrText>
           </w:r>
@@ -3235,6 +3148,7 @@
               <w:bCs w:val="0"/>
               <w:i w:val="0"/>
               <w:iCs w:val="0"/>
+              <w:lang w:val="en-US"/>
             </w:rPr>
             <w:t xml:space="preserve"> (Everad, 2021)</w:t>
           </w:r>
@@ -3303,29 +3217,7 @@
           <w:iCs w:val="0"/>
           <w:lang w:val="en-GB"/>
         </w:rPr>
-        <w:t xml:space="preserve"> is Debian-based operating system. - We used DHT11 sensor for our project. This sensor includes a resistive-type humidity measurement component and an NTC temperature measurement component, and connects to a </w:t>
-      </w:r>
-      <w:r>
-        <w:rPr>
-          <w:rStyle w:val="Emphasis"/>
-          <w:b w:val="0"/>
-          <w:bCs w:val="0"/>
-          <w:i w:val="0"/>
-          <w:iCs w:val="0"/>
-          <w:lang w:val="en-GB"/>
-        </w:rPr>
-        <w:t>high-performance</w:t>
-      </w:r>
-      <w:r>
-        <w:rPr>
-          <w:rStyle w:val="Emphasis"/>
-          <w:b w:val="0"/>
-          <w:bCs w:val="0"/>
-          <w:i w:val="0"/>
-          <w:iCs w:val="0"/>
-          <w:lang w:val="en-GB"/>
-        </w:rPr>
-        <w:t xml:space="preserve"> 8-bit microcontroller, offering excellent quality, fast response, anti-interference ability and cost-effectiveness. Each DHT11 element is strictly calibrated in the laboratory that is extremely accurate on humidity calibration.</w:t>
+        <w:t xml:space="preserve"> is Debian-based operating system. - We used DHT11 sensor for our project. This sensor includes a resistive-type humidity measurement component and an NTC temperature measurement component, and connects to a high-performance 8-bit microcontroller, offering excellent quality, fast response, anti-interference ability and cost-effectiveness. Each DHT11 element is strictly calibrated in the laboratory that is extremely accurate on humidity calibration.</w:t>
       </w:r>
     </w:p>
     <w:p>
@@ -3399,21 +3291,7 @@
         <w:rPr>
           <w:lang w:val="en-GB"/>
         </w:rPr>
-        <w:t xml:space="preserve">The sensor has Operating Voltage of 3 – 5.5 Volts, so when using Raspberry pi you can connect it to 3.3 Volts. Its operating current is 0.3mA if its measuring and 60uA if </w:t>
-      </w:r>
-      <w:proofErr w:type="spellStart"/>
-      <w:r>
-        <w:rPr>
-          <w:lang w:val="en-GB"/>
-        </w:rPr>
-        <w:t>its</w:t>
-      </w:r>
-      <w:proofErr w:type="spellEnd"/>
-      <w:r>
-        <w:rPr>
-          <w:lang w:val="en-GB"/>
-        </w:rPr>
-        <w:t xml:space="preserve"> in standby. Sensors Output is Serial data. The temperature range in which the sensor can operate is </w:t>
+        <w:t xml:space="preserve">The sensor has Operating Voltage of 3 – 5.5 Volts, so when using Raspberry pi you can connect it to 3.3 Volts. Its operating current is 0.3mA if its measuring and 60uA if its in standby. Sensors Output is Serial data. The temperature range in which the sensor can operate is </w:t>
       </w:r>
       <w:r>
         <w:rPr>
@@ -3435,6 +3313,7 @@
           <w:id w:val="1947428354"/>
           <w:citation/>
         </w:sdtPr>
+        <w:sdtEndPr/>
         <w:sdtContent>
           <w:r>
             <w:rPr>
@@ -3592,7 +3471,7 @@
                     </pic:cNvPicPr>
                   </pic:nvPicPr>
                   <pic:blipFill>
-                    <a:blip r:embed="rId22">
+                    <a:blip r:embed="rId24">
                       <a:extLst>
                         <a:ext uri="{28A0092B-C50C-407E-A947-70E740481C1C}">
                           <a14:useLocalDpi xmlns:a14="http://schemas.microsoft.com/office/drawing/2010/main" val="0"/>
@@ -3677,6 +3556,7 @@
           <w:id w:val="841976873"/>
           <w:citation/>
         </w:sdtPr>
+        <w:sdtEndPr/>
         <w:sdtContent>
           <w:r>
             <w:rPr>
@@ -3778,6 +3658,7 @@
           <w:id w:val="-606275249"/>
           <w:citation/>
         </w:sdtPr>
+        <w:sdtEndPr/>
         <w:sdtContent>
           <w:r>
             <w:rPr>
@@ -3904,7 +3785,7 @@
                     </pic:cNvPicPr>
                   </pic:nvPicPr>
                   <pic:blipFill>
-                    <a:blip r:embed="rId23">
+                    <a:blip r:embed="rId25">
                       <a:extLst>
                         <a:ext uri="{28A0092B-C50C-407E-A947-70E740481C1C}">
                           <a14:useLocalDpi xmlns:a14="http://schemas.microsoft.com/office/drawing/2010/main" val="0"/>
@@ -3989,6 +3870,7 @@
           <w:id w:val="-1874062162"/>
           <w:citation/>
         </w:sdtPr>
+        <w:sdtEndPr/>
         <w:sdtContent>
           <w:r>
             <w:rPr>
@@ -4061,6 +3943,7 @@
           <w:id w:val="-1777476854"/>
           <w:citation/>
         </w:sdtPr>
+        <w:sdtEndPr/>
         <w:sdtContent>
           <w:r>
             <w:rPr>
@@ -4136,7 +4019,7 @@
                     </pic:cNvPicPr>
                   </pic:nvPicPr>
                   <pic:blipFill>
-                    <a:blip r:embed="rId24">
+                    <a:blip r:embed="rId26">
                       <a:extLst>
                         <a:ext uri="{28A0092B-C50C-407E-A947-70E740481C1C}">
                           <a14:useLocalDpi xmlns:a14="http://schemas.microsoft.com/office/drawing/2010/main" val="0"/>
@@ -4221,6 +4104,7 @@
           <w:id w:val="1807895666"/>
           <w:citation/>
         </w:sdtPr>
+        <w:sdtEndPr/>
         <w:sdtContent>
           <w:r>
             <w:rPr>
@@ -4335,6 +4219,7 @@
           <w:id w:val="-963033313"/>
           <w:citation/>
         </w:sdtPr>
+        <w:sdtEndPr/>
         <w:sdtContent>
           <w:r>
             <w:rPr>
@@ -4420,23 +4305,13 @@
           <w:lang w:val="en-GB"/>
         </w:rPr>
       </w:pPr>
-      <w:proofErr w:type="spellStart"/>
       <w:r>
         <w:rPr>
           <w:sz w:val="28"/>
           <w:szCs w:val="28"/>
           <w:lang w:val="en-GB"/>
         </w:rPr>
-        <w:t>RaspberryPi</w:t>
-      </w:r>
-      <w:proofErr w:type="spellEnd"/>
-      <w:r>
-        <w:rPr>
-          <w:sz w:val="28"/>
-          <w:szCs w:val="28"/>
-          <w:lang w:val="en-GB"/>
-        </w:rPr>
-        <w:t xml:space="preserve"> 4 GPIO pins used:</w:t>
+        <w:t>RaspberryPi 4 GPIO pins used:</w:t>
       </w:r>
     </w:p>
     <w:p>
@@ -4699,7 +4574,7 @@
                     <pic:cNvPicPr/>
                   </pic:nvPicPr>
                   <pic:blipFill>
-                    <a:blip r:embed="rId25">
+                    <a:blip r:embed="rId27">
                       <a:extLst>
                         <a:ext uri="{28A0092B-C50C-407E-A947-70E740481C1C}">
                           <a14:useLocalDpi xmlns:a14="http://schemas.microsoft.com/office/drawing/2010/main" val="0"/>
@@ -4980,7 +4855,7 @@
       </w:pPr>
     </w:p>
     <w:sectPr>
-      <w:footerReference w:type="default" r:id="rId26"/>
+      <w:footerReference w:type="default" r:id="rId28"/>
       <w:pgSz w:w="11906" w:h="16838"/>
       <w:pgMar w:top="720" w:right="720" w:bottom="720" w:left="720" w:header="708" w:footer="708" w:gutter="0"/>
       <w:cols w:space="708"/>

</xml_diff>

<commit_message>
I put my mail in the document
</commit_message>
<xml_diff>
--- a/project/OLA_A21/Team6_OLAProject.docx
+++ b/project/OLA_A21/Team6_OLAProject.docx
@@ -493,6 +493,21 @@
         </w:rPr>
         <w:t>Marko Kozinec</w:t>
       </w:r>
+      <w:r>
+        <w:rPr>
+          <w:lang w:val="en-US"/>
+        </w:rPr>
+        <w:t xml:space="preserve"> </w:t>
+      </w:r>
+      <w:hyperlink r:id="rId11" w:history="1">
+        <w:r>
+          <w:rPr>
+            <w:rStyle w:val="Hyperlink"/>
+            <w:lang w:val="en-US"/>
+          </w:rPr>
+          <w:t>mako37478@edu.ucl.dk</w:t>
+        </w:r>
+      </w:hyperlink>
     </w:p>
     <w:p>
       <w:pPr>
@@ -534,7 +549,7 @@
         </w:rPr>
         <w:t xml:space="preserve">  </w:t>
       </w:r>
-      <w:hyperlink r:id="rId11" w:history="1">
+      <w:hyperlink r:id="rId12" w:history="1">
         <w:r>
           <w:rPr>
             <w:rStyle w:val="Hyperlink"/>
@@ -1579,7 +1594,7 @@
           <w:lang w:val="en-GB" w:eastAsia="en-US"/>
         </w:rPr>
         <w:sectPr>
-          <w:footerReference w:type="default" r:id="rId12"/>
+          <w:footerReference w:type="default" r:id="rId13"/>
           <w:pgSz w:w="11906" w:h="16838"/>
           <w:pgMar w:top="1440" w:right="1134" w:bottom="1530" w:left="1134" w:header="708" w:footer="708" w:gutter="0"/>
           <w:cols w:space="708"/>
@@ -2308,7 +2323,7 @@
         </w:rPr>
         <w:t xml:space="preserve">A </w:t>
       </w:r>
-      <w:hyperlink r:id="rId13" w:anchor="/media/File:400_points_breadboard.jpg" w:history="1">
+      <w:hyperlink r:id="rId14" w:anchor="/media/File:400_points_breadboard.jpg" w:history="1">
         <w:r>
           <w:rPr>
             <w:rStyle w:val="Hyperlink"/>
@@ -2330,7 +2345,7 @@
         </w:rPr>
         <w:t xml:space="preserve">A </w:t>
       </w:r>
-      <w:hyperlink r:id="rId14" w:history="1">
+      <w:hyperlink r:id="rId15" w:history="1">
         <w:r>
           <w:rPr>
             <w:rStyle w:val="Hyperlink"/>
@@ -2353,7 +2368,7 @@
           <w:lang w:val="en-GB"/>
         </w:rPr>
       </w:pPr>
-      <w:hyperlink r:id="rId15" w:history="1">
+      <w:hyperlink r:id="rId16" w:history="1">
         <w:r>
           <w:rPr>
             <w:rStyle w:val="Hyperlink"/>
@@ -2368,7 +2383,7 @@
         </w:rPr>
         <w:t xml:space="preserve"> / </w:t>
       </w:r>
-      <w:hyperlink r:id="rId16" w:history="1">
+      <w:hyperlink r:id="rId17" w:history="1">
         <w:r>
           <w:rPr>
             <w:rStyle w:val="Hyperlink"/>
@@ -2384,7 +2399,7 @@
           <w:lang w:val="en-GB"/>
         </w:rPr>
       </w:pPr>
-      <w:hyperlink r:id="rId17" w:history="1">
+      <w:hyperlink r:id="rId18" w:history="1">
         <w:r>
           <w:rPr>
             <w:rStyle w:val="Hyperlink"/>
@@ -2437,7 +2452,7 @@
         </w:rPr>
         <w:t xml:space="preserve"> </w:t>
       </w:r>
-      <w:hyperlink r:id="rId18" w:history="1">
+      <w:hyperlink r:id="rId19" w:history="1">
         <w:r>
           <w:rPr>
             <w:rStyle w:val="Hyperlink"/>
@@ -2466,7 +2481,7 @@
         </w:rPr>
         <w:t xml:space="preserve"> </w:t>
       </w:r>
-      <w:hyperlink r:id="rId19" w:history="1">
+      <w:hyperlink r:id="rId20" w:history="1">
         <w:r>
           <w:rPr>
             <w:rStyle w:val="Hyperlink"/>
@@ -2482,7 +2497,7 @@
           <w:lang w:val="en-GB"/>
         </w:rPr>
       </w:pPr>
-      <w:hyperlink r:id="rId20" w:history="1">
+      <w:hyperlink r:id="rId21" w:history="1">
         <w:r>
           <w:rPr>
             <w:rStyle w:val="Hyperlink"/>
@@ -2529,7 +2544,7 @@
         </w:rPr>
         <w:t xml:space="preserve">The </w:t>
       </w:r>
-      <w:hyperlink r:id="rId21" w:history="1">
+      <w:hyperlink r:id="rId22" w:history="1">
         <w:r>
           <w:rPr>
             <w:rStyle w:val="Hyperlink"/>
@@ -2580,7 +2595,7 @@
                     <pic:cNvPicPr/>
                   </pic:nvPicPr>
                   <pic:blipFill>
-                    <a:blip r:embed="rId22"/>
+                    <a:blip r:embed="rId23"/>
                     <a:stretch>
                       <a:fillRect/>
                     </a:stretch>
@@ -2654,7 +2669,7 @@
                     <pic:cNvPicPr/>
                   </pic:nvPicPr>
                   <pic:blipFill>
-                    <a:blip r:embed="rId23" cstate="print">
+                    <a:blip r:embed="rId24" cstate="print">
                       <a:extLst>
                         <a:ext uri="{28A0092B-C50C-407E-A947-70E740481C1C}">
                           <a14:useLocalDpi xmlns:a14="http://schemas.microsoft.com/office/drawing/2010/main" val="0"/>
@@ -3471,7 +3486,7 @@
                     </pic:cNvPicPr>
                   </pic:nvPicPr>
                   <pic:blipFill>
-                    <a:blip r:embed="rId24">
+                    <a:blip r:embed="rId25">
                       <a:extLst>
                         <a:ext uri="{28A0092B-C50C-407E-A947-70E740481C1C}">
                           <a14:useLocalDpi xmlns:a14="http://schemas.microsoft.com/office/drawing/2010/main" val="0"/>
@@ -3785,7 +3800,7 @@
                     </pic:cNvPicPr>
                   </pic:nvPicPr>
                   <pic:blipFill>
-                    <a:blip r:embed="rId25">
+                    <a:blip r:embed="rId26">
                       <a:extLst>
                         <a:ext uri="{28A0092B-C50C-407E-A947-70E740481C1C}">
                           <a14:useLocalDpi xmlns:a14="http://schemas.microsoft.com/office/drawing/2010/main" val="0"/>
@@ -4019,7 +4034,7 @@
                     </pic:cNvPicPr>
                   </pic:nvPicPr>
                   <pic:blipFill>
-                    <a:blip r:embed="rId26">
+                    <a:blip r:embed="rId27">
                       <a:extLst>
                         <a:ext uri="{28A0092B-C50C-407E-A947-70E740481C1C}">
                           <a14:useLocalDpi xmlns:a14="http://schemas.microsoft.com/office/drawing/2010/main" val="0"/>
@@ -4574,7 +4589,7 @@
                     <pic:cNvPicPr/>
                   </pic:nvPicPr>
                   <pic:blipFill>
-                    <a:blip r:embed="rId27">
+                    <a:blip r:embed="rId28">
                       <a:extLst>
                         <a:ext uri="{28A0092B-C50C-407E-A947-70E740481C1C}">
                           <a14:useLocalDpi xmlns:a14="http://schemas.microsoft.com/office/drawing/2010/main" val="0"/>
@@ -4855,7 +4870,7 @@
       </w:pPr>
     </w:p>
     <w:sectPr>
-      <w:footerReference w:type="default" r:id="rId28"/>
+      <w:footerReference w:type="default" r:id="rId29"/>
       <w:pgSz w:w="11906" w:h="16838"/>
       <w:pgMar w:top="720" w:right="720" w:bottom="720" w:left="720" w:header="708" w:footer="708" w:gutter="0"/>
       <w:cols w:space="708"/>

</xml_diff>